<commit_message>
update CV doc - add LinkedIn profile
</commit_message>
<xml_diff>
--- a/www/cv/Resume_WenchengLi.docx
+++ b/www/cv/Resume_WenchengLi.docx
@@ -543,10 +543,10 @@
                 <w:rPr>
                   <w:rStyle w:val="Hyperlink"/>
                 </w:rPr>
-                <w:t>Coming soon</w:t>
+                <w:t>http://seniorwebservice.com/</w:t>
               </w:r>
-              <w:bookmarkEnd w:id="0"/>
             </w:hyperlink>
+            <w:bookmarkEnd w:id="0"/>
           </w:p>
           <w:p/>
           <w:p>
@@ -558,12 +558,36 @@
             </w:r>
           </w:p>
           <w:p>
+            <w:pPr>
+              <w:rPr>
+                <w:rStyle w:val="Hyperlink"/>
+              </w:rPr>
+            </w:pPr>
             <w:hyperlink r:id="rId13" w:history="1">
               <w:r>
                 <w:rPr>
                   <w:rStyle w:val="Hyperlink"/>
                 </w:rPr>
                 <w:t>https://github.com/WenchengLi-WL</w:t>
+              </w:r>
+            </w:hyperlink>
+          </w:p>
+          <w:p/>
+          <w:p>
+            <w:r>
+              <w:t>LinkedIn</w:t>
+            </w:r>
+            <w:r>
+              <w:t>:</w:t>
+            </w:r>
+          </w:p>
+          <w:p>
+            <w:hyperlink r:id="rId14" w:history="1">
+              <w:r>
+                <w:rPr>
+                  <w:rStyle w:val="Hyperlink"/>
+                </w:rPr>
+                <w:t>https://www.linkedin.com/in/wencheng-li-713587196/</w:t>
               </w:r>
             </w:hyperlink>
             <w:r>
@@ -593,19 +617,16 @@
             </w:sdtContent>
           </w:sdt>
           <w:p>
-            <w:r>
-              <w:t xml:space="preserve">PHP, </w:t>
-            </w:r>
-            <w:proofErr w:type="spellStart"/>
-            <w:r>
-              <w:t>JS</w:t>
+            <w:bookmarkStart w:id="1" w:name="_GoBack"/>
+            <w:bookmarkEnd w:id="1"/>
+            <w:r>
+              <w:t>PHP, JS</w:t>
             </w:r>
             <w:r>
               <w:t xml:space="preserve"> Learning</w:t>
             </w:r>
           </w:p>
           <w:p>
-            <w:proofErr w:type="spellEnd"/>
             <w:r>
               <w:t>Web Development</w:t>
             </w:r>
@@ -944,7 +965,7 @@
                 <w:bCs/>
               </w:rPr>
             </w:pPr>
-            <w:bookmarkStart w:id="1" w:name="OLE_LINK3"/>
+            <w:bookmarkStart w:id="2" w:name="OLE_LINK3"/>
             <w:proofErr w:type="gramStart"/>
             <w:r>
               <w:t>Freelancer.com</w:t>
@@ -1011,7 +1032,7 @@
             <w:r>
               <w:t xml:space="preserve"> </w:t>
             </w:r>
-            <w:bookmarkEnd w:id="1"/>
+            <w:bookmarkEnd w:id="2"/>
           </w:p>
           <w:p>
             <w:pPr>
@@ -1046,7 +1067,7 @@
             </w:r>
           </w:p>
           <w:p>
-            <w:hyperlink r:id="rId14" w:history="1">
+            <w:hyperlink r:id="rId15" w:history="1">
               <w:r>
                 <w:rPr>
                   <w:rStyle w:val="Hyperlink"/>
@@ -1059,7 +1080,7 @@
             <w:r>
               <w:t xml:space="preserve">Google Play: </w:t>
             </w:r>
-            <w:hyperlink r:id="rId15" w:history="1">
+            <w:hyperlink r:id="rId16" w:history="1">
               <w:r>
                 <w:rPr>
                   <w:rStyle w:val="Hyperlink"/>
@@ -1074,7 +1095,7 @@
             </w:r>
           </w:p>
           <w:p>
-            <w:hyperlink r:id="rId16" w:history="1">
+            <w:hyperlink r:id="rId17" w:history="1">
               <w:r>
                 <w:rPr>
                   <w:rStyle w:val="Hyperlink"/>
@@ -1166,11 +1187,9 @@
       <w:r>
         <w:softHyphen/>
       </w:r>
-      <w:bookmarkStart w:id="2" w:name="_GoBack"/>
-      <w:bookmarkEnd w:id="2"/>
     </w:p>
     <w:sectPr>
-      <w:headerReference w:type="default" r:id="rId17"/>
+      <w:headerReference w:type="default" r:id="rId18"/>
       <w:pgSz w:w="12240" w:h="15840"/>
       <w:pgMar w:top="720" w:right="720" w:bottom="720" w:left="720" w:header="720" w:footer="720" w:gutter="0"/>
       <w:cols w:space="720"/>
@@ -1691,7 +1710,7 @@
   <w:style w:type="paragraph" w:default="1" w:styleId="Normal">
     <w:name w:val="Normal"/>
     <w:qFormat/>
-    <w:rsid w:val="00AD4925"/>
+    <w:rsid w:val="005E37E2"/>
     <w:rPr>
       <w:sz w:val="18"/>
       <w:szCs w:val="22"/>
@@ -2301,6 +2320,7 @@
     <w:rsid w:val="001543CD"/>
     <w:rsid w:val="001F4DAA"/>
     <w:rsid w:val="00553395"/>
+    <w:rsid w:val="00747C06"/>
     <w:rsid w:val="007E2256"/>
     <w:rsid w:val="009B0520"/>
     <w:rsid w:val="00A5658B"/>
@@ -3214,23 +3234,6 @@
 </file>
 
 <file path=customXml/item1.xml><?xml version="1.0" encoding="utf-8"?>
-<p:properties xmlns:p="http://schemas.microsoft.com/office/2006/metadata/properties" xmlns:xsi="http://www.w3.org/2001/XMLSchema-instance" xmlns:pc="http://schemas.microsoft.com/office/infopath/2007/PartnerControls">
-  <documentManagement>
-    <MediaServiceKeyPoints xmlns="71af3243-3dd4-4a8d-8c0d-dd76da1f02a5" xsi:nil="true"/>
-  </documentManagement>
-</p:properties>
-</file>
-
-<file path=customXml/item2.xml><?xml version="1.0" encoding="utf-8"?>
-<?mso-contentType ?>
-<FormTemplates xmlns="http://schemas.microsoft.com/sharepoint/v3/contenttype/forms">
-  <Display>DocumentLibraryForm</Display>
-  <Edit>DocumentLibraryForm</Edit>
-  <New>DocumentLibraryForm</New>
-</FormTemplates>
-</file>
-
-<file path=customXml/item3.xml><?xml version="1.0" encoding="utf-8"?>
 <ct:contentTypeSchema xmlns:ct="http://schemas.microsoft.com/office/2006/metadata/contentType" xmlns:ma="http://schemas.microsoft.com/office/2006/metadata/properties/metaAttributes" ct:_="" ma:_="" ma:contentTypeName="Document" ma:contentTypeID="0x01010079F111ED35F8CC479449609E8A0923A6" ma:contentTypeVersion="11" ma:contentTypeDescription="Create a new document." ma:contentTypeScope="" ma:versionID="1c2eb7a32e66fb6e4260f3771546a5e2">
   <xsd:schema xmlns:xsd="http://www.w3.org/2001/XMLSchema" xmlns:xs="http://www.w3.org/2001/XMLSchema" xmlns:p="http://schemas.microsoft.com/office/2006/metadata/properties" xmlns:ns2="71af3243-3dd4-4a8d-8c0d-dd76da1f02a5" xmlns:ns3="16c05727-aa75-4e4a-9b5f-8a80a1165891" targetNamespace="http://schemas.microsoft.com/office/2006/metadata/properties" ma:root="true" ma:fieldsID="04e1f6479c48b08974ba73b5ca973489" ns2:_="" ns3:_="">
     <xsd:import namespace="71af3243-3dd4-4a8d-8c0d-dd76da1f02a5"/>
@@ -3441,25 +3444,24 @@
 </ct:contentTypeSchema>
 </file>
 
-<file path=customXml/itemProps1.xml><?xml version="1.0" encoding="utf-8"?>
-<ds:datastoreItem xmlns:ds="http://schemas.openxmlformats.org/officeDocument/2006/customXml" ds:itemID="{DD14EC26-251D-443A-AF4F-B15D0F3B0F84}">
-  <ds:schemaRefs>
-    <ds:schemaRef ds:uri="http://schemas.microsoft.com/office/2006/metadata/properties"/>
-    <ds:schemaRef ds:uri="http://schemas.microsoft.com/office/infopath/2007/PartnerControls"/>
-    <ds:schemaRef ds:uri="71af3243-3dd4-4a8d-8c0d-dd76da1f02a5"/>
-  </ds:schemaRefs>
-</ds:datastoreItem>
+<file path=customXml/item2.xml><?xml version="1.0" encoding="utf-8"?>
+<?mso-contentType ?>
+<FormTemplates xmlns="http://schemas.microsoft.com/sharepoint/v3/contenttype/forms">
+  <Display>DocumentLibraryForm</Display>
+  <Edit>DocumentLibraryForm</Edit>
+  <New>DocumentLibraryForm</New>
+</FormTemplates>
 </file>
 
-<file path=customXml/itemProps2.xml><?xml version="1.0" encoding="utf-8"?>
-<ds:datastoreItem xmlns:ds="http://schemas.openxmlformats.org/officeDocument/2006/customXml" ds:itemID="{18506A0D-4821-47C2-BD9B-CACF27C6B108}">
-  <ds:schemaRefs>
-    <ds:schemaRef ds:uri="http://schemas.microsoft.com/sharepoint/v3/contenttype/forms"/>
-  </ds:schemaRefs>
-</ds:datastoreItem>
+<file path=customXml/item3.xml><?xml version="1.0" encoding="utf-8"?>
+<p:properties xmlns:p="http://schemas.microsoft.com/office/2006/metadata/properties" xmlns:xsi="http://www.w3.org/2001/XMLSchema-instance" xmlns:pc="http://schemas.microsoft.com/office/infopath/2007/PartnerControls">
+  <documentManagement>
+    <MediaServiceKeyPoints xmlns="71af3243-3dd4-4a8d-8c0d-dd76da1f02a5" xsi:nil="true"/>
+  </documentManagement>
+</p:properties>
 </file>
 
-<file path=customXml/itemProps3.xml><?xml version="1.0" encoding="utf-8"?>
+<file path=customXml/itemProps1.xml><?xml version="1.0" encoding="utf-8"?>
 <ds:datastoreItem xmlns:ds="http://schemas.openxmlformats.org/officeDocument/2006/customXml" ds:itemID="{8143E149-BD72-41A7-8F13-AF59DE30D6FA}">
   <ds:schemaRefs>
     <ds:schemaRef ds:uri="http://schemas.microsoft.com/office/2006/metadata/contentType"/>
@@ -3476,4 +3478,22 @@
     <ds:schemaRef ds:uri="http://schemas.microsoft.com/internal/obd"/>
   </ds:schemaRefs>
 </ds:datastoreItem>
+</file>
+
+<file path=customXml/itemProps2.xml><?xml version="1.0" encoding="utf-8"?>
+<ds:datastoreItem xmlns:ds="http://schemas.openxmlformats.org/officeDocument/2006/customXml" ds:itemID="{18506A0D-4821-47C2-BD9B-CACF27C6B108}">
+  <ds:schemaRefs>
+    <ds:schemaRef ds:uri="http://schemas.microsoft.com/sharepoint/v3/contenttype/forms"/>
+  </ds:schemaRefs>
+</ds:datastoreItem>
+</file>
+
+<file path=customXml/itemProps3.xml><?xml version="1.0" encoding="utf-8"?>
+<ds:datastoreItem xmlns:ds="http://schemas.openxmlformats.org/officeDocument/2006/customXml" ds:itemID="{DD14EC26-251D-443A-AF4F-B15D0F3B0F84}">
+  <ds:schemaRefs>
+    <ds:schemaRef ds:uri="http://schemas.microsoft.com/office/2006/metadata/properties"/>
+    <ds:schemaRef ds:uri="http://schemas.microsoft.com/office/infopath/2007/PartnerControls"/>
+    <ds:schemaRef ds:uri="71af3243-3dd4-4a8d-8c0d-dd76da1f02a5"/>
+  </ds:schemaRefs>
+</ds:datastoreItem>
 </file>
</xml_diff>